<commit_message>
finish section on target
</commit_message>
<xml_diff>
--- a/thesis.docx
+++ b/thesis.docx
@@ -90,7 +90,25 @@
         <w:t xml:space="preserve"> and provided by the Fire and Resource Assessment Program (FRAP), a joint effort of the California Department of Forestry and Fire Protection (CAL FIRE), the United States Forest Service Region 5, the Bureau of Land Management, and the National Park Service of the United States</w:t>
       </w:r>
       <w:r>
-        <w:t xml:space="preserve"> (SOURCE)</w:t>
+        <w:t xml:space="preserve"> </w:t>
+      </w:r>
+      <w:r>
+        <w:fldChar w:fldCharType="begin"/>
+      </w:r>
+      <w:r>
+        <w:instrText xml:space="preserve"> ADDIN ZOTERO_ITEM CSL_CITATION {"citationID":"gSlwICI2","properties":{"formattedCitation":"(CAL FIRE, 2021)","plainCitation":"(CAL FIRE, 2021)","noteIndex":0},"citationItems":[{"id":54,"uris":["http://zotero.org/users/7598357/items/N2ABDIWK"],"uri":["http://zotero.org/users/7598357/items/N2ABDIWK"],"itemData":{"id":54,"type":"map","genre":"Feature Map","title":"Fire Perimeters - California [ds396]","URL":"https://services1.arcgis.com/jUJYIo9tSA7EHvfZ/ArcGIS/rest/services/California_Fire_Perimeters/FeatureServer/0","author":[{"family":"CAL FIRE","given":""}],"issued":{"date-parts":[["2021",9,24]]}}}],"schema":"https://github.com/citation-style-language/schema/raw/master/csl-citation.json"} </w:instrText>
+      </w:r>
+      <w:r>
+        <w:fldChar w:fldCharType="separate"/>
+      </w:r>
+      <w:r>
+        <w:rPr>
+          <w:noProof/>
+        </w:rPr>
+        <w:t>(CAL FIRE, 2021)</w:t>
+      </w:r>
+      <w:r>
+        <w:fldChar w:fldCharType="end"/>
       </w:r>
       <w:r>
         <w:t>.</w:t>
@@ -153,7 +171,28 @@
         <w:t>due to its property of having the coordinate system’s origin at the center of the state</w:t>
       </w:r>
       <w:r>
-        <w:t xml:space="preserve"> (SOURCE). </w:t>
+        <w:t xml:space="preserve"> </w:t>
+      </w:r>
+      <w:r>
+        <w:fldChar w:fldCharType="begin"/>
+      </w:r>
+      <w:r>
+        <w:instrText xml:space="preserve"> ADDIN ZOTERO_ITEM CSL_CITATION {"citationID":"cDBAxvDO","properties":{"formattedCitation":"(Patterson, 2021)","plainCitation":"(Patterson, 2021)","noteIndex":0},"citationItems":[{"id":55,"uris":["http://zotero.org/users/7598357/items/I7ZIGPPT"],"uri":["http://zotero.org/users/7598357/items/I7ZIGPPT"],"itemData":{"id":55,"type":"article","title":"CDFW Projection and Datum Guidelines","URL":"https://nrm.dfg.ca.gov/FileHandler.ashx?DocumentID=109326","author":[{"family":"Patterson","given":"Will"}],"issued":{"date-parts":[["2021",9,14]]}}}],"schema":"https://github.com/citation-style-language/schema/raw/master/csl-citation.json"} </w:instrText>
+      </w:r>
+      <w:r>
+        <w:fldChar w:fldCharType="separate"/>
+      </w:r>
+      <w:r>
+        <w:rPr>
+          <w:noProof/>
+        </w:rPr>
+        <w:t>(Patterson, 2021)</w:t>
+      </w:r>
+      <w:r>
+        <w:fldChar w:fldCharType="end"/>
+      </w:r>
+      <w:r>
+        <w:t xml:space="preserve">. </w:t>
       </w:r>
     </w:p>
     <w:p>
@@ -334,8 +373,13 @@
       </w:r>
     </w:p>
     <w:p>
-      <w:r>
-        <w:t xml:space="preserve">In order to further process this data, this table had to be transformed. </w:t>
+      <w:proofErr w:type="gramStart"/>
+      <w:r>
+        <w:t>In order to</w:t>
+      </w:r>
+      <w:proofErr w:type="gramEnd"/>
+      <w:r>
+        <w:t xml:space="preserve"> further process this data, this table had to be transformed. </w:t>
       </w:r>
       <w:r>
         <w:t xml:space="preserve">It is not the date of a wildfire ignition that is of interest for this study per se, but the wildfire ignition status of the grid elements during the observed intervals of the study period. To represent this within the data set, the data was transformed so that each sample represented the wildfire ignition status of a </w:t>
@@ -425,18 +469,112 @@
         <w:t xml:space="preserve">The </w:t>
       </w:r>
       <w:r>
-        <w:t xml:space="preserve">monthly distribution of wildfire ignition events has shown that XXX, as displayed in figure X. This meant that the monthly data could be aggregated to the seasonal level, reducing the overall number of samples in the data set while </w:t>
-      </w:r>
-      <w:r>
-        <w:t xml:space="preserve">preserving as much information on wildfire occurrence in </w:t>
+        <w:t>monthly distribution of wildfire ignition events show</w:t>
+      </w:r>
+      <w:r>
+        <w:t>s a clear seasonality</w:t>
+      </w:r>
+      <w:r>
+        <w:t xml:space="preserve">, as displayed in figure X. </w:t>
+      </w:r>
+      <w:proofErr w:type="gramStart"/>
+      <w:r>
+        <w:t>The vast majority of</w:t>
+      </w:r>
+      <w:proofErr w:type="gramEnd"/>
+      <w:r>
+        <w:t xml:space="preserve"> recorded wildfires were registered as active during the summer and autumn months. </w:t>
+      </w:r>
+      <w:r>
+        <w:t xml:space="preserve">This meant that the monthly data could be aggregated to </w:t>
+      </w:r>
+      <w:r>
+        <w:t>a</w:t>
+      </w:r>
+      <w:r>
+        <w:t xml:space="preserve"> seasonal level, reducing the overall number of samples in the data set while </w:t>
+      </w:r>
+      <w:r>
+        <w:t>preserving as much information on wildfire occurrence in No</w:t>
+      </w:r>
+      <w:r>
+        <w:t>r</w:t>
+      </w:r>
+      <w:r>
+        <w:t xml:space="preserve">thern California as possible. </w:t>
+      </w:r>
+      <w:r>
+        <w:t xml:space="preserve">Another motivation for this aggregation was the fact that many predictors were not available at the monthly level, making a data set at this level too granular for the variation contained in the predictor variables. </w:t>
+      </w:r>
+      <w:r>
+        <w:t xml:space="preserve">In line with the study conducted by </w:t>
       </w:r>
       <w:proofErr w:type="spellStart"/>
       <w:r>
-        <w:t>Nothern</w:t>
+        <w:t>Tonini</w:t>
       </w:r>
       <w:proofErr w:type="spellEnd"/>
       <w:r>
-        <w:t xml:space="preserve"> California as possible. </w:t>
+        <w:t xml:space="preserve"> and co-authors, the period from May to </w:t>
+      </w:r>
+      <w:r>
+        <w:lastRenderedPageBreak/>
+        <w:t>October was assigned to the summer season, leaving the period from November to April to the winter season</w:t>
+      </w:r>
+      <w:r>
+        <w:t xml:space="preserve"> </w:t>
+      </w:r>
+      <w:r>
+        <w:fldChar w:fldCharType="begin"/>
+      </w:r>
+      <w:r>
+        <w:instrText xml:space="preserve"> ADDIN ZOTERO_ITEM CSL_CITATION {"citationID":"ndsKRl0o","properties":{"formattedCitation":"(Tonini {\\i{}et al.}, 2020)","plainCitation":"(Tonini et al., 2020)","noteIndex":0},"citationItems":[{"id":1,"uris":["http://zotero.org/users/7598357/items/LN93XP2Z"],"uri":["http://zotero.org/users/7598357/items/LN93XP2Z"],"itemData":{"id":1,"type":"article-journal","abstract":"Wildfire susceptibility maps display the spatial probability of an area to burn in the future, based solely on the intrinsic local proprieties of a site. Current studies in this field often rely on statistical models, often improved by expert knowledge for data retrieving and processing. In the last few years, machine learning algorithms have proven to be successful in this domain, thanks to their capability of learning from data through the modeling of hidden relationships. In the present study, authors introduce an approach based on random forests, allowing elaborating a wildfire susceptibility map for the Liguria region in Italy. This region is highly affected by wildfires due to the dense and heterogeneous vegetation, with more than 70% of its surface covered by forests, and due to the favorable climatic conditions. Susceptibility was assessed by considering the dataset of the mapped fire perimeters, spanning a 21-year period (1997&amp;ndash;2017) and different geo-environmental predisposing factors (i.e., land cover, vegetation type, road network, altitude, and derivatives). One main objective was to compare different models in order to evaluate the effect of: (i) including or excluding the neighboring vegetation type as additional predisposing factors and (ii) using an increasing number of folds in the spatial-cross validation procedure. Susceptibility maps for the two fire seasons were finally elaborated and validated. Results highlighted the capacity of the proposed approach to identify areas that could be affected by wildfires in the near future, as well as its goodness in assessing the efficiency of fire-fighting activities.","container-title":"Geosciences","DOI":"10.3390/geosciences10030105","issue":"3","language":"en","note":"number: 3\npublisher: Multidisciplinary Digital Publishing Institute","page":"105","source":"www.mdpi.com","title":"A Machine Learning-Based Approach for Wildfire Susceptibility Mapping. The Case Study of the Liguria Region in Italy","volume":"10","author":[{"family":"Tonini","given":"Marj"},{"family":"D’Andrea","given":"Mirko"},{"family":"Biondi","given":"Guido"},{"family":"Degli Esposti","given":"Silvia"},{"family":"Trucchia","given":"Andrea"},{"family":"Fiorucci","given":"Paolo"}],"issued":{"date-parts":[["2020",3]]}}}],"schema":"https://github.com/citation-style-language/schema/raw/master/csl-citation.json"} </w:instrText>
+      </w:r>
+      <w:r>
+        <w:fldChar w:fldCharType="separate"/>
+      </w:r>
+      <w:r>
+        <w:rPr>
+          <w:color w:val="000000"/>
+        </w:rPr>
+        <w:t>(</w:t>
+      </w:r>
+      <w:proofErr w:type="spellStart"/>
+      <w:r>
+        <w:rPr>
+          <w:color w:val="000000"/>
+        </w:rPr>
+        <w:t>Tonini</w:t>
+      </w:r>
+      <w:proofErr w:type="spellEnd"/>
+      <w:r>
+        <w:rPr>
+          <w:color w:val="000000"/>
+        </w:rPr>
+        <w:t xml:space="preserve"> </w:t>
+      </w:r>
+      <w:r>
+        <w:rPr>
+          <w:i/>
+          <w:iCs/>
+          <w:color w:val="000000"/>
+        </w:rPr>
+        <w:t>et al.</w:t>
+      </w:r>
+      <w:r>
+        <w:rPr>
+          <w:color w:val="000000"/>
+        </w:rPr>
+        <w:t>, 2020)</w:t>
+      </w:r>
+      <w:r>
+        <w:fldChar w:fldCharType="end"/>
+      </w:r>
+      <w:r>
+        <w:t>.</w:t>
+      </w:r>
+      <w:r>
+        <w:t xml:space="preserve"> </w:t>
       </w:r>
     </w:p>
     <w:p>
@@ -461,15 +599,32 @@
         <w:t>none</w:t>
       </w:r>
       <w:r>
-        <w:t xml:space="preserve">) have proven to be strongly imbalanced, with non-events making up the vast majority of all samples in the data set. This is common in cases of extreme-events prediction. The implications of this circumstance on the modeling process and different strategies </w:t>
-      </w:r>
-      <w:r>
-        <w:lastRenderedPageBreak/>
-        <w:t xml:space="preserve">for addressing potential problems are discussed in depth in chapter X on the employed methodologies of this study. </w:t>
-      </w:r>
-    </w:p>
-    <w:p/>
-    <w:p/>
+        <w:t xml:space="preserve">) have proven to be strongly imbalanced, with non-events making up </w:t>
+      </w:r>
+      <w:proofErr w:type="gramStart"/>
+      <w:r>
+        <w:t>the vast majority of</w:t>
+      </w:r>
+      <w:proofErr w:type="gramEnd"/>
+      <w:r>
+        <w:t xml:space="preserve"> all samples in the data set. </w:t>
+      </w:r>
+      <w:r>
+        <w:t xml:space="preserve">The aggregation to the seasonal level has slightly improved this circumstance, increasing the share of samples reporting an active wildfire from 0.72% to 2.11%. Despite this, the seasonal data set still musters a high imbalance in the target variable’s values. </w:t>
+      </w:r>
+      <w:r>
+        <w:t xml:space="preserve">This is common in cases of extreme-events prediction. The implications of this circumstance on the modeling process and different strategies for addressing potential problems are discussed in depth in chapter X on the methodologies </w:t>
+      </w:r>
+      <w:r>
+        <w:t xml:space="preserve">employed </w:t>
+      </w:r>
+      <w:r>
+        <w:t xml:space="preserve">by </w:t>
+      </w:r>
+      <w:r>
+        <w:t xml:space="preserve">this study. </w:t>
+      </w:r>
+    </w:p>
     <w:p>
       <w:pPr>
         <w:pStyle w:val="berschrift2"/>

</xml_diff>

<commit_message>
add section on weather data
</commit_message>
<xml_diff>
--- a/thesis.docx
+++ b/thesis.docx
@@ -81,13 +81,7 @@
     </w:p>
     <w:p>
       <w:r>
-        <w:t xml:space="preserve">Data on the occurrence of wildfire ignitions were obtained from the "Fire Perimeters" data set, </w:t>
-      </w:r>
-      <w:r>
-        <w:t>compiled,</w:t>
-      </w:r>
-      <w:r>
-        <w:t xml:space="preserve"> and provided by the Fire and Resource Assessment Program (FRAP), a joint effort of the California Department of Forestry and Fire Protection (CAL FIRE), the United States Forest Service Region 5, the Bureau of Land Management, and the National Park Service of the United States</w:t>
+        <w:t>Data on the occurrence of wildfire ignitions were obtained from the "Fire Perimeters" data set, compiled, and provided by the Fire and Resource Assessment Program (FRAP), a joint effort of the California Department of Forestry and Fire Protection (CAL FIRE), the United States Forest Service Region 5, the Bureau of Land Management, and the National Park Service of the United States</w:t>
       </w:r>
       <w:r>
         <w:t xml:space="preserve"> </w:t>
@@ -117,25 +111,13 @@
         <w:t xml:space="preserve"> </w:t>
       </w:r>
       <w:r>
-        <w:t xml:space="preserve">“Fire Perimeters” is the </w:t>
-      </w:r>
-      <w:r>
-        <w:t xml:space="preserve">most complete and frequently updated </w:t>
-      </w:r>
-      <w:r>
-        <w:t>database</w:t>
-      </w:r>
-      <w:r>
-        <w:t xml:space="preserve"> on wildfire occurrences in California</w:t>
+        <w:t>“Fire Perimeters” is the most complete and frequently updated database on wildfire occurrences in California</w:t>
       </w:r>
       <w:r>
         <w:t xml:space="preserve">. </w:t>
       </w:r>
       <w:r>
-        <w:t>This data set is provided as a shapefile</w:t>
-      </w:r>
-      <w:r>
-        <w:t xml:space="preserve"> and displays the perimeters of all recorded wildfire occurrences in California, along with the exact date of a wildfire’s discovery, as well as its extinguishment</w:t>
+        <w:t>This data set is provided as a shapefile and displays the perimeters of all recorded wildfire occurrences in California, along with the exact date of a wildfire’s discovery, as well as its extinguishment</w:t>
       </w:r>
       <w:r>
         <w:t>, all harmonized in the database</w:t>
@@ -152,19 +134,7 @@
         <w:t xml:space="preserve">. QGIS can access “Fire Perimeters” directly through the ArcGIS REST API, after which it must be projected to a suitable map projection for further processing. For this project I </w:t>
       </w:r>
       <w:r>
-        <w:t>chose to use the “</w:t>
-      </w:r>
-      <w:r>
-        <w:t>NAD 1983 California (Teale) Albers (Meters)</w:t>
-      </w:r>
-      <w:r>
-        <w:t xml:space="preserve">” projection, which is recommended </w:t>
-      </w:r>
-      <w:r>
-        <w:t>for statewide datasets</w:t>
-      </w:r>
-      <w:r>
-        <w:t xml:space="preserve"> of California </w:t>
+        <w:t xml:space="preserve">chose to use the “NAD 1983 California (Teale) Albers (Meters)” projection, which is recommended for statewide datasets of California </w:t>
       </w:r>
       <w:r>
         <w:lastRenderedPageBreak/>
@@ -197,10 +167,7 @@
     </w:p>
     <w:p>
       <w:r>
-        <w:t xml:space="preserve">After projection the QGIS spatial analysis join algorithm could be used to register all intersections of a wildfire perimeter and the grid made up of </w:t>
-      </w:r>
-      <w:r>
-        <w:t>4</w:t>
+        <w:t>After projection the QGIS spatial analysis join algorithm could be used to register all intersections of a wildfire perimeter and the grid made up of 4</w:t>
       </w:r>
       <m:oMath>
         <m:r>
@@ -240,10 +207,7 @@
         <w:t xml:space="preserve"> squares, which serve as the units of observation of this study. </w:t>
       </w:r>
       <w:r>
-        <w:t xml:space="preserve">The resulting table records all dates for which the </w:t>
-      </w:r>
-      <w:r>
-        <w:t>4</w:t>
+        <w:t>The resulting table records all dates for which the 4</w:t>
       </w:r>
       <m:oMath>
         <m:r>
@@ -280,13 +244,7 @@
         </m:sSup>
       </m:oMath>
       <w:r>
-        <w:t xml:space="preserve"> square</w:t>
-      </w:r>
-      <w:r>
-        <w:t xml:space="preserve"> elements of the grid have intersected with a fire perimeter. Note that this does not mean that a given </w:t>
-      </w:r>
-      <w:r>
-        <w:t>4</w:t>
+        <w:t xml:space="preserve"> square elements of the grid have intersected with a fire perimeter. Note that this does not mean that a given 4</w:t>
       </w:r>
       <m:oMath>
         <m:r>
@@ -323,13 +281,7 @@
         </m:sSup>
       </m:oMath>
       <w:r>
-        <w:t xml:space="preserve"> square</w:t>
-      </w:r>
-      <w:r>
-        <w:t xml:space="preserve"> element was completely covered by a wildfire perimeter (and hence was burned completely), merely that at least a single wildfire ignition has taken place and was recorded within the bounds of that specific </w:t>
-      </w:r>
-      <w:r>
-        <w:t>4</w:t>
+        <w:t xml:space="preserve"> square element was completely covered by a wildfire perimeter (and hence was burned completely), merely that at least a single wildfire ignition has taken place and was recorded within the bounds of that specific 4</w:t>
       </w:r>
       <m:oMath>
         <m:r>
@@ -366,10 +318,7 @@
         </m:sSup>
       </m:oMath>
       <w:r>
-        <w:t xml:space="preserve"> square</w:t>
-      </w:r>
-      <w:r>
-        <w:t xml:space="preserve">. </w:t>
+        <w:t xml:space="preserve"> square. </w:t>
       </w:r>
     </w:p>
     <w:p>
@@ -382,10 +331,7 @@
         <w:t xml:space="preserve"> further process this data, this table had to be transformed. </w:t>
       </w:r>
       <w:r>
-        <w:t xml:space="preserve">It is not the date of a wildfire ignition that is of interest for this study per se, but the wildfire ignition status of the grid elements during the observed intervals of the study period. To represent this within the data set, the data was transformed so that each sample represented the wildfire ignition status of a </w:t>
-      </w:r>
-      <w:r>
-        <w:t>4</w:t>
+        <w:t>It is not the date of a wildfire ignition that is of interest for this study per se, but the wildfire ignition status of the grid elements during the observed intervals of the study period. To represent this within the data set, the data was transformed so that each sample represented the wildfire ignition status of a 4</w:t>
       </w:r>
       <m:oMath>
         <m:r>
@@ -422,10 +368,7 @@
         </m:sSup>
       </m:oMath>
       <w:r>
-        <w:t xml:space="preserve"> square</w:t>
-      </w:r>
-      <w:r>
-        <w:t xml:space="preserve"> for each month of the study period of 2010 to 2018. </w:t>
+        <w:t xml:space="preserve"> square for each month of the study period of 2010 to 2018. </w:t>
       </w:r>
       <w:r>
         <w:t xml:space="preserve">This binary variable called </w:t>
@@ -534,21 +477,7 @@
         <w:rPr>
           <w:color w:val="000000"/>
         </w:rPr>
-        <w:t>(</w:t>
-      </w:r>
-      <w:proofErr w:type="spellStart"/>
-      <w:r>
-        <w:rPr>
-          <w:color w:val="000000"/>
-        </w:rPr>
-        <w:t>Tonini</w:t>
-      </w:r>
-      <w:proofErr w:type="spellEnd"/>
-      <w:r>
-        <w:rPr>
-          <w:color w:val="000000"/>
-        </w:rPr>
-        <w:t xml:space="preserve"> </w:t>
+        <w:t xml:space="preserve">(Tonini </w:t>
       </w:r>
       <w:r>
         <w:rPr>
@@ -613,10 +542,7 @@
         <w:t xml:space="preserve">This is common in cases of extreme-events prediction. The implications of this circumstance on the modeling process and different strategies for addressing potential problems are discussed in depth in chapter X on the methodologies </w:t>
       </w:r>
       <w:r>
-        <w:t xml:space="preserve">employed </w:t>
-      </w:r>
-      <w:r>
-        <w:t xml:space="preserve">by </w:t>
+        <w:t xml:space="preserve">employed by </w:t>
       </w:r>
       <w:r>
         <w:t xml:space="preserve">this study. </w:t>
@@ -656,13 +582,7 @@
         <w:t xml:space="preserve"> introduce as much variation into the final data set as possible.</w:t>
       </w:r>
       <w:r>
-        <w:t xml:space="preserve"> </w:t>
-      </w:r>
-      <w:r>
-        <w:t>I included predictors of multiple categories</w:t>
-      </w:r>
-      <w:r>
-        <w:t>, all of which are relevant to the occurrence of both human-caused wildfire ignitions and naturally occurring wildfires, s</w:t>
+        <w:t xml:space="preserve"> I included predictors of multiple categories, all of which are relevant to the occurrence of both human-caused wildfire ignitions and naturally occurring wildfires, s</w:t>
       </w:r>
       <w:r>
         <w:t xml:space="preserve">imilar to </w:t>
@@ -718,7 +638,13 @@
         <w:t>are</w:t>
       </w:r>
       <w:r>
-        <w:t xml:space="preserve"> environmental data (including both topographic, climatic and data concerning land cover), infrastructure data (both the proximity to human-made infrastructure, in addition to binary data concerning the presence of infrastructure in the units of observation), as well as demographic and socio-economic data for the study area. </w:t>
+        <w:t xml:space="preserve"> environmental data (including both topographic, </w:t>
+      </w:r>
+      <w:r>
+        <w:t>meteorologic</w:t>
+      </w:r>
+      <w:r>
+        <w:t xml:space="preserve"> and data concerning land cover), infrastructure data (both the proximity to human-made infrastructure, in addition to binary data concerning the presence of infrastructure in the units of observation), as well as demographic and socio-economic data for the study area. </w:t>
       </w:r>
     </w:p>
     <w:p>
@@ -727,47 +653,32 @@
       </w:pPr>
       <w:r>
         <w:lastRenderedPageBreak/>
-        <w:t>2.3</w:t>
-      </w:r>
-      <w:r>
-        <w:t>.1</w:t>
+        <w:t>2.3.1 Environmental Predictors</w:t>
+      </w:r>
+    </w:p>
+    <w:p>
+      <w:r>
+        <w:t xml:space="preserve">Topographical features such as elevation are important predictors of spatial patterns of fire, as they </w:t>
+      </w:r>
+      <w:r>
+        <w:t xml:space="preserve">account for local variations in climate, in addition to exerting </w:t>
+      </w:r>
+      <w:r>
+        <w:t xml:space="preserve">influence </w:t>
+      </w:r>
+      <w:r>
+        <w:t xml:space="preserve">on ground flammability through their impact on soil and </w:t>
+      </w:r>
+      <w:r>
+        <w:t>fuel moisture</w:t>
+      </w:r>
+      <w:r>
+        <w:t xml:space="preserve"> and</w:t>
       </w:r>
       <w:r>
         <w:t xml:space="preserve"> </w:t>
       </w:r>
       <w:r>
-        <w:t>Environmental Predictors</w:t>
-      </w:r>
-    </w:p>
-    <w:p>
-      <w:r>
-        <w:t xml:space="preserve">Topographical features such as elevation are important predictors of spatial patterns of fire, as they </w:t>
-      </w:r>
-      <w:r>
-        <w:t xml:space="preserve">account for local variations in climate, in addition to exerting </w:t>
-      </w:r>
-      <w:r>
-        <w:t xml:space="preserve">influence </w:t>
-      </w:r>
-      <w:r>
-        <w:t xml:space="preserve">on ground </w:t>
-      </w:r>
-      <w:r>
-        <w:t xml:space="preserve">flammability </w:t>
-      </w:r>
-      <w:r>
-        <w:t xml:space="preserve">through their impact on soil and </w:t>
-      </w:r>
-      <w:r>
-        <w:t>fuel moisture</w:t>
-      </w:r>
-      <w:r>
-        <w:t xml:space="preserve"> and</w:t>
-      </w:r>
-      <w:r>
-        <w:t xml:space="preserve"> </w:t>
-      </w:r>
-      <w:r>
         <w:t xml:space="preserve">the vegetational distribution of land cover </w:t>
       </w:r>
       <w:r>
@@ -783,21 +694,7 @@
         <w:rPr>
           <w:color w:val="000000"/>
         </w:rPr>
-        <w:t xml:space="preserve">(Whelan, 1995; </w:t>
-      </w:r>
-      <w:proofErr w:type="spellStart"/>
-      <w:r>
-        <w:rPr>
-          <w:color w:val="000000"/>
-        </w:rPr>
-        <w:t>Syphard</w:t>
-      </w:r>
-      <w:proofErr w:type="spellEnd"/>
-      <w:r>
-        <w:rPr>
-          <w:color w:val="000000"/>
-        </w:rPr>
-        <w:t xml:space="preserve"> </w:t>
+        <w:t xml:space="preserve">(Whelan, 1995; Syphard </w:t>
       </w:r>
       <w:r>
         <w:rPr>
@@ -861,10 +758,7 @@
         <w:t>)</w:t>
       </w:r>
       <w:r>
-        <w:t xml:space="preserve"> and is </w:t>
-      </w:r>
-      <w:r>
-        <w:t>distributed</w:t>
+        <w:t xml:space="preserve"> and is distributed</w:t>
       </w:r>
       <w:r>
         <w:t xml:space="preserve"> </w:t>
@@ -934,13 +828,7 @@
         </m:sSup>
       </m:oMath>
       <w:r>
-        <w:t xml:space="preserve"> level of the grid elements of this study. The QGIS software provides tools to process raster data and the zonal statistics toolset could be used to calculate the average elevation value of each intersection of the </w:t>
-      </w:r>
-      <w:r>
-        <w:t xml:space="preserve">grid </w:t>
-      </w:r>
-      <w:r>
-        <w:t xml:space="preserve">of </w:t>
+        <w:t xml:space="preserve"> level of the grid elements of this study. The QGIS software provides tools to process raster data and the zonal statistics toolset could be used to calculate the average elevation value of each intersection of the grid of </w:t>
       </w:r>
       <w:r>
         <w:t>4</w:t>
@@ -1099,87 +987,34 @@
       <w:r>
         <w:rPr>
           <w:color w:val="000000"/>
-          <w:lang w:val="de-DE"/>
-        </w:rPr>
-        <w:t>(</w:t>
-      </w:r>
-      <w:proofErr w:type="spellStart"/>
-      <w:r>
-        <w:rPr>
-          <w:color w:val="000000"/>
-          <w:lang w:val="de-DE"/>
-        </w:rPr>
-        <w:t>Syphard</w:t>
-      </w:r>
-      <w:proofErr w:type="spellEnd"/>
-      <w:r>
-        <w:rPr>
-          <w:color w:val="000000"/>
-          <w:lang w:val="de-DE"/>
-        </w:rPr>
-        <w:t xml:space="preserve"> </w:t>
+        </w:rPr>
+        <w:t xml:space="preserve">(Syphard </w:t>
       </w:r>
       <w:r>
         <w:rPr>
           <w:i/>
           <w:iCs/>
           <w:color w:val="000000"/>
-          <w:lang w:val="de-DE"/>
         </w:rPr>
         <w:t>et al.</w:t>
       </w:r>
       <w:r>
         <w:rPr>
           <w:color w:val="000000"/>
-          <w:lang w:val="de-DE"/>
-        </w:rPr>
-        <w:t xml:space="preserve">, 2008; Martínez, Vega-Garcia </w:t>
-      </w:r>
-      <w:proofErr w:type="spellStart"/>
-      <w:r>
-        <w:rPr>
-          <w:color w:val="000000"/>
-          <w:lang w:val="de-DE"/>
-        </w:rPr>
-        <w:t>and</w:t>
-      </w:r>
-      <w:proofErr w:type="spellEnd"/>
-      <w:r>
-        <w:rPr>
-          <w:color w:val="000000"/>
-          <w:lang w:val="de-DE"/>
-        </w:rPr>
-        <w:t xml:space="preserve"> </w:t>
-      </w:r>
-      <w:proofErr w:type="spellStart"/>
-      <w:r>
-        <w:rPr>
-          <w:color w:val="000000"/>
-          <w:lang w:val="de-DE"/>
-        </w:rPr>
-        <w:t>Chuvieco</w:t>
-      </w:r>
-      <w:proofErr w:type="spellEnd"/>
-      <w:r>
-        <w:rPr>
-          <w:color w:val="000000"/>
-          <w:lang w:val="de-DE"/>
-        </w:rPr>
-        <w:t xml:space="preserve">, 2009; Oliveira </w:t>
+        </w:rPr>
+        <w:t xml:space="preserve">, 2008; Martínez, Vega-Garcia and Chuvieco, 2009; Oliveira </w:t>
       </w:r>
       <w:r>
         <w:rPr>
           <w:i/>
           <w:iCs/>
           <w:color w:val="000000"/>
-          <w:lang w:val="de-DE"/>
         </w:rPr>
         <w:t>et al.</w:t>
       </w:r>
       <w:r>
         <w:rPr>
           <w:color w:val="000000"/>
-          <w:lang w:val="de-DE"/>
         </w:rPr>
         <w:t>, 2012)</w:t>
       </w:r>
@@ -1226,10 +1061,7 @@
         <w:t xml:space="preserve">The “California </w:t>
       </w:r>
       <w:r>
-        <w:t xml:space="preserve">Wildlife Habitat </w:t>
-      </w:r>
-      <w:r>
-        <w:t>Relationships</w:t>
+        <w:t>Wildlife Habitat Relationships</w:t>
       </w:r>
       <w:r>
         <w:t xml:space="preserve">” system provides a detailed classification of tree dominated, shrub dominated, herbaceous dominated, aquatic, developed and non-vegetated habitats, each with their own subcategories. Due to this highly detailed breakdown of the dominant land cover, this data can act as a proxy for the primary fuel type within the </w:t>
@@ -1279,68 +1111,376 @@
       </w:r>
     </w:p>
     <w:p>
+      <w:r>
+        <w:t xml:space="preserve">Meteorological factors are known predictors of wildfire occurrence, as they affect fuel accumulation and </w:t>
+      </w:r>
+      <w:r>
+        <w:t xml:space="preserve">ground moisture, creating the conditions that may favor or hinder fire ignitions from occurring </w:t>
+      </w:r>
+      <w:r>
+        <w:fldChar w:fldCharType="begin"/>
+      </w:r>
+      <w:r>
+        <w:instrText xml:space="preserve"> ADDIN ZOTERO_ITEM CSL_CITATION {"citationID":"p0P3avTh","properties":{"formattedCitation":"(Syphard {\\i{}et al.}, 2008; Vilar {\\i{}et al.}, 2010; Oliveira {\\i{}et al.}, 2012)","plainCitation":"(Syphard et al., 2008; Vilar et al., 2010; Oliveira et al., 2012)","noteIndex":0},"citationItems":[{"id":60,"uris":["http://zotero.org/users/7598357/items/8UF4Q6PE"],"uri":["http://zotero.org/users/7598357/items/8UF4Q6PE"],"itemData":{"id":60,"type":"article-journal","abstract":"Humans influence the frequency and spatial pattern of fire and contribute to altered fire regimes, but fuel loading is often the only factor considered when planning management activities to reduce fire hazard. Understanding both the human and biophysical landscape characteristics that explain how fire patterns vary should help to identify where fire is most likely to threaten values at risk. We used human and biophysical explanatory variables to model and map the spatial patterns of both fire ignitions and fire frequency in the Santa Monica Mountains, a human-dominated southern California landscape. Most fires in the study area are caused by humans, and our results showed that fire ignition patterns were strongly influenced by human variables. In particular, ignitions were most likely to occur close to roads, trails, and housing development but were also related to vegetation type. In contrast, biophysical variables related to climate and terrain (January temperature, transformed aspect, elevation, and slope) explained most of the variation in fire frequency. Although most ignitions occur close to human infrastructure, fires were more likely to spread when located farther from urban development. How far fires spread was ultimately related to biophysical variables, and the largest fires in southern California occurred as a function of wind speed, topography, and vegetation type. Overlaying predictive maps of fire ignitions and fire frequency may be useful for identifying high-risk areas that can be targeted for fire management actions.","container-title":"International Journal of Wildland Fire","DOI":"10.1071/WF07087","ISSN":"1049-8001","issue":"5","journalAbbreviation":"Int. J. Wildland Fire","language":"en","page":"602","source":"DOI.org (Crossref)","title":"Predicting spatial patterns of fire on a southern California landscape","volume":"17","author":[{"family":"Syphard","given":"Alexandra D."},{"family":"Radeloff","given":"Volker C."},{"family":"Keuler","given":"Nicholas S."},{"family":"Taylor","given":"Robert S."},{"family":"Hawbaker","given":"Todd J."},{"family":"Stewart","given":"Susan I."},{"family":"Clayton","given":"Murray K."}],"issued":{"date-parts":[["2008"]]}}},{"id":103,"uris":["http://zotero.org/users/7598357/items/JJ6NELYC"],"uri":["http://zotero.org/users/7598357/items/JJ6NELYC"],"itemData":{"id":103,"type":"article-journal","abstract":"This paper describes the development and validation of a spatio-temporal model for human-caused wildfire occurrence prediction at a regional scale. The study area is the 8028-km2 region of Madrid, located in central Spain, where more than 90% of wildfires are caused by humans. We construct a logistic generalised additive model to estimate daily fire ignition risk at a 1-km2 grid spatial resolution. Spatially referenced socioeconomic and weather variables appear as covariates in the model. Spatial and temporal effects are also included. The variables in the model were selected using an iterative approach, which we describe. We use the model to predict the expected number of fires in our study area during the 2002–05 period, by aggregating the estimated probabilities over space–time scales of interest. The estimated partial effects of the presence of railways, roads, and wildland–urban interface in forest areas were highly significant, as were the observed daily maximum temperature and precipitation.","container-title":"International Journal of Wildland Fire","issue":"3","journalAbbreviation":"Int. J. Wildland Fire","page":"325-337","title":"A model for predicting human-caused wildfire occurrence in the region of Madrid, Spain","volume":"19","author":[{"family":"Vilar","given":"Lara"},{"family":"Woolford","given":"Douglas. G."},{"family":"Martell","given":"David L."},{"family":"Martín","given":"M. Pilar"}],"issued":{"date-parts":[["2010"]]}}},{"id":31,"uris":["http://zotero.org/users/7598357/items/D5ULTS53"],"uri":["http://zotero.org/users/7598357/items/D5ULTS53"],"itemData":{"id":31,"type":"article-journal","abstract":"Fire occurrence, which results from the presence of an ignition source and the conditions for a fire to spread, is an essential component of fire risk assessment. In this paper, we present and compare the results of the application of two different methods to identify the main structural factors that explain the likelihood of fire occurrence at European scale. Data on the number of fires for the countries of the European Mediterranean region during the main fire season (June–September) were obtained from the European Fire Database of the European Forest Fire Information System. Fire density (number of fires/km2) was estimated based on interpolation techniques and was used as the dependent variable in the model. As predictors, different physical, socio-economic and demographic variables were selected based on their potential influence in fire occurrence and on their availability at the European level. Two different methods were applied for the analysis: traditional Multiple Linear Regression and Random Forest, the latter being a non-parametric alternative based on an ensemble of classification and regression trees. The predictive ability of the two models, the variables selected by each method and their level of importance were compared and the potential implications to forest management and fire prevention were discussed. The Random Forest model showed a higher predictive ability than Multiple Linear Regression. Furthermore, the analysis of the residuals also indicated a better performance of the Random Forest model, showing that this method has potentiality to be applied in the assessment of fire-related phenomena at a broad scale. Some of the variables selected are common to both models; precipitation and soil moisture seem to influence fire occurrence to a large extent. Unemployment rate, livestock density and density of local roads were also found significant by both methods. Maps of the likelihood of fire occurrence were obtained from each method at 10km resolution, based on the selected variables. Both models show that the spatial distribution of fire occurrence likelihood is highly variable in this region: highest fire likelihood is prevalent in the northwest region of the Iberian Peninsula and southern Italy, whereas it is low in northern France, northeast Italy and north of Greece. In the most fire-prone areas, preventive measures could be implemented, associated to the factors identified by both models.","container-title":"Forest Ecology and Management","DOI":"10.1016/j.foreco.2012.03.003","ISSN":"0378-1127","journalAbbreviation":"Forest Ecology and Management","language":"en","page":"117-129","source":"ScienceDirect","title":"Modeling spatial patterns of fire occurrence in Mediterranean Europe using Multiple Regression and Random Forest","volume":"275","author":[{"family":"Oliveira","given":"Sandra"},{"family":"Oehler","given":"Friderike"},{"family":"San-Miguel-Ayanz","given":"Jesús"},{"family":"Camia","given":"Andrea"},{"family":"Pereira","given":"José M. C."}],"issued":{"date-parts":[["2012",7,1]]}}}],"schema":"https://github.com/citation-style-language/schema/raw/master/csl-citation.json"} </w:instrText>
+      </w:r>
+      <w:r>
+        <w:fldChar w:fldCharType="separate"/>
+      </w:r>
+      <w:r>
+        <w:rPr>
+          <w:color w:val="000000"/>
+        </w:rPr>
+        <w:t>(</w:t>
+      </w:r>
+      <w:proofErr w:type="spellStart"/>
+      <w:r>
+        <w:rPr>
+          <w:color w:val="000000"/>
+        </w:rPr>
+        <w:t>Syphard</w:t>
+      </w:r>
+      <w:proofErr w:type="spellEnd"/>
+      <w:r>
+        <w:rPr>
+          <w:color w:val="000000"/>
+        </w:rPr>
+        <w:t xml:space="preserve"> </w:t>
+      </w:r>
+      <w:r>
+        <w:rPr>
+          <w:i/>
+          <w:iCs/>
+          <w:color w:val="000000"/>
+        </w:rPr>
+        <w:t>et al.</w:t>
+      </w:r>
+      <w:r>
+        <w:rPr>
+          <w:color w:val="000000"/>
+        </w:rPr>
+        <w:t xml:space="preserve">, 2008; </w:t>
+      </w:r>
+      <w:proofErr w:type="spellStart"/>
+      <w:r>
+        <w:rPr>
+          <w:color w:val="000000"/>
+        </w:rPr>
+        <w:t>Vilar</w:t>
+      </w:r>
+      <w:proofErr w:type="spellEnd"/>
+      <w:r>
+        <w:rPr>
+          <w:color w:val="000000"/>
+        </w:rPr>
+        <w:t xml:space="preserve"> </w:t>
+      </w:r>
+      <w:r>
+        <w:rPr>
+          <w:i/>
+          <w:iCs/>
+          <w:color w:val="000000"/>
+        </w:rPr>
+        <w:t>et al.</w:t>
+      </w:r>
+      <w:r>
+        <w:rPr>
+          <w:color w:val="000000"/>
+        </w:rPr>
+        <w:t xml:space="preserve">, 2010; Oliveira </w:t>
+      </w:r>
+      <w:r>
+        <w:rPr>
+          <w:i/>
+          <w:iCs/>
+          <w:color w:val="000000"/>
+        </w:rPr>
+        <w:t>et al.</w:t>
+      </w:r>
+      <w:r>
+        <w:rPr>
+          <w:color w:val="000000"/>
+        </w:rPr>
+        <w:t>, 2012)</w:t>
+      </w:r>
+      <w:r>
+        <w:fldChar w:fldCharType="end"/>
+      </w:r>
+      <w:r>
+        <w:t xml:space="preserve">. The </w:t>
+      </w:r>
+      <w:proofErr w:type="spellStart"/>
+      <w:r>
+        <w:t>WorldClim</w:t>
+      </w:r>
+      <w:proofErr w:type="spellEnd"/>
+      <w:r>
+        <w:t xml:space="preserve"> database offers monthly historical temperature and precipitation data at spatial resolution of 2.5 minutes (corresponding to roughly 21</w:t>
+      </w:r>
+      <m:oMath>
+        <m:r>
+          <w:rPr>
+            <w:rFonts w:ascii="Cambria Math" w:hAnsi="Cambria Math"/>
+          </w:rPr>
+          <m:t>k</m:t>
+        </m:r>
+        <m:sSup>
+          <m:sSupPr>
+            <m:ctrlPr>
+              <w:rPr>
+                <w:rFonts w:ascii="Cambria Math" w:hAnsi="Cambria Math"/>
+                <w:i/>
+              </w:rPr>
+            </m:ctrlPr>
+          </m:sSupPr>
+          <m:e>
+            <m:r>
+              <w:rPr>
+                <w:rFonts w:ascii="Cambria Math" w:hAnsi="Cambria Math"/>
+              </w:rPr>
+              <m:t>m</m:t>
+            </m:r>
+          </m:e>
+          <m:sup>
+            <m:r>
+              <w:rPr>
+                <w:rFonts w:ascii="Cambria Math" w:hAnsi="Cambria Math"/>
+              </w:rPr>
+              <m:t>2</m:t>
+            </m:r>
+          </m:sup>
+        </m:sSup>
+      </m:oMath>
+      <w:r>
+        <w:t xml:space="preserve">) in raster format (SOURCE). </w:t>
+      </w:r>
+      <w:r>
+        <w:t xml:space="preserve">Due to the large number of raster layers (monthly interval, eight-year study period, three data sets), these predictors had to be constructed algorithmically using QGIS’ python interface and extracting the mean values </w:t>
+      </w:r>
+      <w:r>
+        <w:t xml:space="preserve">of minimum temperature, maximum </w:t>
+      </w:r>
+      <w:proofErr w:type="gramStart"/>
+      <w:r>
+        <w:t>temperature</w:t>
+      </w:r>
+      <w:proofErr w:type="gramEnd"/>
+      <w:r>
+        <w:t xml:space="preserve"> and mean precipitation </w:t>
+      </w:r>
+      <w:r>
+        <w:t xml:space="preserve">for each unit of observation algorithmically. </w:t>
+      </w:r>
+      <w:r>
+        <w:t xml:space="preserve">Ultimately these predictor variables were aggregated to the seasonal level, along with the target variable. </w:t>
+      </w:r>
+    </w:p>
+    <w:p>
       <w:pPr>
         <w:pStyle w:val="berschrift3"/>
       </w:pPr>
       <w:r>
-        <w:t>2.3.</w:t>
-      </w:r>
-      <w:r>
-        <w:t>2</w:t>
+        <w:lastRenderedPageBreak/>
+        <w:t>2.3.2 Infrastructure Predictors</w:t>
+      </w:r>
+    </w:p>
+    <w:p>
+      <w:r>
+        <w:t>Access to roads has often been described as a driver of economic activity and a proxy for infrastructure development (SOURCE). In the context of fire occurrence, road access and the distance to roads are frequently used predictor variables, since these factors also determine the speed of the response of a given fire containment strategy</w:t>
       </w:r>
       <w:r>
         <w:t xml:space="preserve"> </w:t>
       </w:r>
       <w:r>
-        <w:t xml:space="preserve">Infrastructure </w:t>
-      </w:r>
-      <w:r>
-        <w:t>Predictors</w:t>
+        <w:fldChar w:fldCharType="begin"/>
+      </w:r>
+      <w:r>
+        <w:instrText xml:space="preserve"> ADDIN ZOTERO_ITEM CSL_CITATION {"citationID":"xPIGMwuO","properties":{"formattedCitation":"(Mart\\uc0\\u237{}nez, Vega-Garcia and Chuvieco, 2009; Oliveira {\\i{}et al.}, 2012)","plainCitation":"(Martínez, Vega-Garcia and Chuvieco, 2009; Oliveira et al., 2012)","noteIndex":0},"citationItems":[{"id":37,"uris":["http://zotero.org/users/7598357/items/X2F2BB8D"],"uri":["http://zotero.org/users/7598357/items/X2F2BB8D"],"itemData":{"id":37,"type":"article-journal","abstract":"This paper identifies human factors associated with high forest fire risk in Spain and analyses the spatial distribution of fire occurrence in the country. The spatial units were 6,066 municipalities of the Spanish peninsular territory and Balearic Islands. The study covered a 13-year series of fire occurrence data. One hundred and eight variables were generated and input to a dedicated Geographic Information System (GIS) to model different factors related to fire ignition. After exploratory analysis, 29 were selected to build a predictive model of human fire ignition using logistic regression analysis. The binary model estimated the probability of high or low occurrence of forest fires, as defined by an ignition danger index that is currently used by the Spanish forest service (number of fires divided by forest area in each municipality). Thirteen explanatory variables were identified by the model. They were related to agricultural landscape fragmentation, agricultural abandonment and development processes. The prediction agreement found between the model binary outputs and the historical fire data was 85.3% for the model building dataset (60% of municipalities). A slightly lower predictive power (76.2%) was found for the validation data (the remaining 40%). The probabilistic output of the logistic was significantly related to the raw ignition index (Spearman correlation of 0.710) used by the Spanish Forest Service. Therefore, the model can be considered a good predictor of human-caused fire risk, aiding spatial decisions related to prevention planning in Spanish municipalities.","container-title":"Journal of Environmental Management","DOI":"10.1016/j.jenvman.2008.07.005","ISSN":"0301-4797","issue":"2","journalAbbreviation":"Journal of Environmental Management","language":"en","page":"1241-1252","source":"ScienceDirect","title":"Human-caused wildfire risk rating for prevention planning in Spain","volume":"90","author":[{"family":"Martínez","given":"Jesús"},{"family":"Vega-Garcia","given":"Cristina"},{"family":"Chuvieco","given":"Emilio"}],"issued":{"date-parts":[["2009",2,1]]}}},{"id":31,"uris":["http://zotero.org/users/7598357/items/D5ULTS53"],"uri":["http://zotero.org/users/7598357/items/D5ULTS53"],"itemData":{"id":31,"type":"article-journal","abstract":"Fire occurrence, which results from the presence of an ignition source and the conditions for a fire to spread, is an essential component of fire risk assessment. In this paper, we present and compare the results of the application of two different methods to identify the main structural factors that explain the likelihood of fire occurrence at European scale. Data on the number of fires for the countries of the European Mediterranean region during the main fire season (June–September) were obtained from the European Fire Database of the European Forest Fire Information System. Fire density (number of fires/km2) was estimated based on interpolation techniques and was used as the dependent variable in the model. As predictors, different physical, socio-economic and demographic variables were selected based on their potential influence in fire occurrence and on their availability at the European level. Two different methods were applied for the analysis: traditional Multiple Linear Regression and Random Forest, the latter being a non-parametric alternative based on an ensemble of classification and regression trees. The predictive ability of the two models, the variables selected by each method and their level of importance were compared and the potential implications to forest management and fire prevention were discussed. The Random Forest model showed a higher predictive ability than Multiple Linear Regression. Furthermore, the analysis of the residuals also indicated a better performance of the Random Forest model, showing that this method has potentiality to be applied in the assessment of fire-related phenomena at a broad scale. Some of the variables selected are common to both models; precipitation and soil moisture seem to influence fire occurrence to a large extent. Unemployment rate, livestock density and density of local roads were also found significant by both methods. Maps of the likelihood of fire occurrence were obtained from each method at 10km resolution, based on the selected variables. Both models show that the spatial distribution of fire occurrence likelihood is highly variable in this region: highest fire likelihood is prevalent in the northwest region of the Iberian Peninsula and southern Italy, whereas it is low in northern France, northeast Italy and north of Greece. In the most fire-prone areas, preventive measures could be implemented, associated to the factors identified by both models.","container-title":"Forest Ecology and Management","DOI":"10.1016/j.foreco.2012.03.003","ISSN":"0378-1127","journalAbbreviation":"Forest Ecology and Management","language":"en","page":"117-129","source":"ScienceDirect","title":"Modeling spatial patterns of fire occurrence in Mediterranean Europe using Multiple Regression and Random Forest","volume":"275","author":[{"family":"Oliveira","given":"Sandra"},{"family":"Oehler","given":"Friderike"},{"family":"San-Miguel-Ayanz","given":"Jesús"},{"family":"Camia","given":"Andrea"},{"family":"Pereira","given":"José M. C."}],"issued":{"date-parts":[["2012",7,1]]}}}],"schema":"https://github.com/citation-style-language/schema/raw/master/csl-citation.json"} </w:instrText>
+      </w:r>
+      <w:r>
+        <w:fldChar w:fldCharType="separate"/>
+      </w:r>
+      <w:r>
+        <w:rPr>
+          <w:color w:val="000000"/>
+        </w:rPr>
+        <w:t xml:space="preserve">(Martínez, Vega-Garcia and Chuvieco, 2009; Oliveira </w:t>
+      </w:r>
+      <w:r>
+        <w:rPr>
+          <w:i/>
+          <w:iCs/>
+          <w:color w:val="000000"/>
+        </w:rPr>
+        <w:t>et al.</w:t>
+      </w:r>
+      <w:r>
+        <w:rPr>
+          <w:color w:val="000000"/>
+        </w:rPr>
+        <w:t>, 2012)</w:t>
+      </w:r>
+      <w:r>
+        <w:fldChar w:fldCharType="end"/>
+      </w:r>
+      <w:r>
+        <w:t>.</w:t>
+      </w:r>
+      <w:r>
+        <w:t xml:space="preserve"> </w:t>
+      </w:r>
+      <w:r>
+        <w:t>The Californian road system is well documented and provided as a shapefile containing all major roads (</w:t>
+      </w:r>
+      <w:r>
+        <w:t>MTFCC codes S1100 and S1200</w:t>
+      </w:r>
+      <w:r>
+        <w:t xml:space="preserve">) by the U.S. Census Bureau </w:t>
+      </w:r>
+      <w:r>
+        <w:fldChar w:fldCharType="begin"/>
+      </w:r>
+      <w:r>
+        <w:instrText xml:space="preserve"> ADDIN ZOTERO_ITEM CSL_CITATION {"citationID":"SBQ70KLR","properties":{"formattedCitation":"(US Census Bureau, 2015)","plainCitation":"(US Census Bureau, 2015)","noteIndex":0},"citationItems":[{"id":74,"uris":["http://zotero.org/users/7598357/items/3DJNN5EU"],"uri":["http://zotero.org/users/7598357/items/3DJNN5EU"],"itemData":{"id":74,"type":"map","title":"California Major Roads","URL":"https://databasin.org/datasets/48d5fbede6e24ed382d0053a9934c52d/","author":[{"family":"US Census Bureau","given":""}],"accessed":{"date-parts":[["2021",11,4]]},"issued":{"date-parts":[["2015",6,30]]}}}],"schema":"https://github.com/citation-style-language/schema/raw/master/csl-citation.json"} </w:instrText>
+      </w:r>
+      <w:r>
+        <w:fldChar w:fldCharType="separate"/>
+      </w:r>
+      <w:r>
+        <w:rPr>
+          <w:noProof/>
+        </w:rPr>
+        <w:t>(US Census Bureau, 2015)</w:t>
+      </w:r>
+      <w:r>
+        <w:fldChar w:fldCharType="end"/>
+      </w:r>
+      <w:r>
+        <w:t xml:space="preserve">. </w:t>
+      </w:r>
+      <w:proofErr w:type="gramStart"/>
+      <w:r>
+        <w:t>Similar to</w:t>
+      </w:r>
+      <w:proofErr w:type="gramEnd"/>
+      <w:r>
+        <w:t xml:space="preserve"> how the GIS data on rivers and lakes was processed, this data set was used to both create dummy variables indicating the presence of a major road for each </w:t>
+      </w:r>
+      <w:r>
+        <w:t>4</w:t>
+      </w:r>
+      <m:oMath>
+        <m:r>
+          <w:rPr>
+            <w:rFonts w:ascii="Cambria Math" w:hAnsi="Cambria Math"/>
+          </w:rPr>
+          <m:t>k</m:t>
+        </m:r>
+        <m:sSup>
+          <m:sSupPr>
+            <m:ctrlPr>
+              <w:rPr>
+                <w:rFonts w:ascii="Cambria Math" w:hAnsi="Cambria Math"/>
+                <w:i/>
+              </w:rPr>
+            </m:ctrlPr>
+          </m:sSupPr>
+          <m:e>
+            <m:r>
+              <w:rPr>
+                <w:rFonts w:ascii="Cambria Math" w:hAnsi="Cambria Math"/>
+              </w:rPr>
+              <m:t>m</m:t>
+            </m:r>
+          </m:e>
+          <m:sup>
+            <m:r>
+              <w:rPr>
+                <w:rFonts w:ascii="Cambria Math" w:hAnsi="Cambria Math"/>
+              </w:rPr>
+              <m:t>2</m:t>
+            </m:r>
+          </m:sup>
+        </m:sSup>
+      </m:oMath>
+      <w:r>
+        <w:t xml:space="preserve"> unit and calculate the distance from each unit’s centroid to the nearest major road as well. </w:t>
+      </w:r>
+      <w:r>
+        <w:t xml:space="preserve">The same process was repeated for a data set of powerlines, resulting in predictor variables indicating both their presence (binary) as well as the distance from each unit’s centroid to the nearest powerline. </w:t>
+      </w:r>
+    </w:p>
+    <w:p>
+      <w:r>
+        <w:t>For</w:t>
+      </w:r>
+      <w:r>
+        <w:t xml:space="preserve"> recreational routes, campgrounds</w:t>
+      </w:r>
+      <w:r>
+        <w:t xml:space="preserve">, </w:t>
+      </w:r>
+      <w:r>
+        <w:t xml:space="preserve">picnic sites </w:t>
+      </w:r>
+      <w:r>
+        <w:t xml:space="preserve">and </w:t>
+      </w:r>
+      <w:r>
+        <w:t>state park</w:t>
+      </w:r>
+      <w:r>
+        <w:t xml:space="preserve">s only their presence </w:t>
+      </w:r>
+      <w:r>
+        <w:t>was determined, as</w:t>
+      </w:r>
+      <w:r>
+        <w:t xml:space="preserve"> I do not expect </w:t>
+      </w:r>
+      <w:r>
+        <w:t xml:space="preserve">these recreational structures to have any continuous effect if they’re not present – unlike powerlines, where larger distances function well as a proxy for a lack of economic development. </w:t>
       </w:r>
     </w:p>
     <w:p>
       <w:pPr>
         <w:pStyle w:val="berschrift3"/>
       </w:pPr>
+      <w:r>
+        <w:t>2.3.3 Demographic Predictors</w:t>
+      </w:r>
+    </w:p>
+    <w:p>
+      <w:r>
+        <w:t>County pop-growth</w:t>
+      </w:r>
+    </w:p>
+    <w:p>
+      <w:r>
+        <w:t>County persons per households</w:t>
+      </w:r>
+    </w:p>
+    <w:p>
+      <w:r>
+        <w:t>County vacancy rate</w:t>
+      </w:r>
+    </w:p>
+    <w:p>
+      <w:r>
+        <w:t>Perc democrats / republicans</w:t>
+      </w:r>
+    </w:p>
+    <w:p>
+      <w:r>
+        <w:t>Perc yes prop 21, 23, 65, 76</w:t>
+      </w:r>
     </w:p>
     <w:p>
       <w:pPr>
         <w:pStyle w:val="berschrift3"/>
       </w:pPr>
       <w:r>
-        <w:t>2.3.</w:t>
-      </w:r>
-      <w:r>
-        <w:t>3</w:t>
-      </w:r>
-      <w:r>
-        <w:t xml:space="preserve"> </w:t>
-      </w:r>
-      <w:r>
-        <w:t xml:space="preserve">Demographic </w:t>
-      </w:r>
-      <w:r>
-        <w:t>Predictors</w:t>
-      </w:r>
-    </w:p>
-    <w:p>
-      <w:pPr>
-        <w:pStyle w:val="berschrift3"/>
-      </w:pPr>
-      <w:r>
-        <w:t>2.3.</w:t>
-      </w:r>
-      <w:r>
-        <w:t>4</w:t>
-      </w:r>
-      <w:r>
-        <w:t xml:space="preserve"> </w:t>
-      </w:r>
-      <w:r>
-        <w:t>Socio-economic</w:t>
-      </w:r>
-      <w:r>
-        <w:t xml:space="preserve"> Predictors</w:t>
+        <w:t>2.3.4 Socio-economic Predictors</w:t>
       </w:r>
     </w:p>
     <w:p/>

</xml_diff>